<commit_message>
modify a error with Grammar.
</commit_message>
<xml_diff>
--- a/介绍_789发表合并初稿.docx
+++ b/介绍_789发表合并初稿.docx
@@ -1974,7 +1974,47 @@
           <w:lang w:eastAsia="ja-JP"/>
         </w:rPr>
         <w:lastRenderedPageBreak/>
-        <w:t>そういえば、戴さんと李さんは森さんにずいぶんお世話になりましたね。</w:t>
+        <w:t>そういえば、</w:t>
+      </w:r>
+      <w:r>
+        <w:rPr>
+          <w:rFonts w:ascii="等线" w:eastAsia="Yu Mincho" w:hAnsi="等线" w:cs="Times New Roman" w:hint="eastAsia"/>
+          <w:color w:val="FF0000"/>
+          <w:sz w:val="28"/>
+          <w:szCs w:val="28"/>
+          <w:lang w:eastAsia="ja-JP"/>
+        </w:rPr>
+        <w:t>森さん</w:t>
+      </w:r>
+      <w:r>
+        <w:rPr>
+          <w:rFonts w:ascii="等线" w:eastAsia="Yu Mincho" w:hAnsi="等线" w:cs="Times New Roman" w:hint="eastAsia"/>
+          <w:color w:val="FF0000"/>
+          <w:sz w:val="28"/>
+          <w:szCs w:val="28"/>
+          <w:lang w:eastAsia="ja-JP"/>
+        </w:rPr>
+        <w:t>は</w:t>
+      </w:r>
+      <w:r>
+        <w:rPr>
+          <w:rFonts w:ascii="等线" w:eastAsia="Yu Mincho" w:hAnsi="等线" w:cs="Times New Roman" w:hint="eastAsia"/>
+          <w:color w:val="FF0000"/>
+          <w:sz w:val="28"/>
+          <w:szCs w:val="28"/>
+          <w:lang w:eastAsia="ja-JP"/>
+        </w:rPr>
+        <w:t>戴さんと李さん</w:t>
+      </w:r>
+      <w:r>
+        <w:rPr>
+          <w:rFonts w:ascii="等线" w:eastAsia="Yu Mincho" w:hAnsi="等线" w:cs="Times New Roman" w:hint="eastAsia"/>
+          <w:color w:val="FF0000"/>
+          <w:sz w:val="28"/>
+          <w:szCs w:val="28"/>
+          <w:lang w:eastAsia="ja-JP"/>
+        </w:rPr>
+        <w:t>にずいぶんお世話になりましたね。</w:t>
       </w:r>
     </w:p>
     <w:p>
@@ -6186,7 +6226,7 @@
     <w:p>
       <w:pPr>
         <w:rPr>
-          <w:rFonts w:eastAsia="Yu Mincho" w:hint="eastAsia"/>
+          <w:rFonts w:eastAsia="Yu Mincho"/>
           <w:lang w:eastAsia="ja-JP"/>
         </w:rPr>
       </w:pPr>

</xml_diff>